<commit_message>
Einbau der Kursnummer an mehreren Stellen
</commit_message>
<xml_diff>
--- a/src/Resources/contao/templates/docx/course_confirmation.docx
+++ b/src/Resources/contao/templates/docx/course_confirmation.docx
@@ -1,6 +1,6 @@
 
 <file path=word/document.xml><?xml version="1.0" encoding="utf-8"?>
-<w:document xmlns:wpc="http://schemas.microsoft.com/office/word/2010/wordprocessingCanvas" xmlns:cx="http://schemas.microsoft.com/office/drawing/2014/chartex" xmlns:cx1="http://schemas.microsoft.com/office/drawing/2015/9/8/chartex" xmlns:mc="http://schemas.openxmlformats.org/markup-compatibility/2006" xmlns:o="urn:schemas-microsoft-com:office:office" xmlns:r="http://schemas.openxmlformats.org/officeDocument/2006/relationships" xmlns:m="http://schemas.openxmlformats.org/officeDocument/2006/math" xmlns:v="urn:schemas-microsoft-com:vml" xmlns:wp14="http://schemas.microsoft.com/office/word/2010/wordprocessingDrawing" xmlns:wp="http://schemas.openxmlformats.org/drawingml/2006/wordprocessingDrawing" xmlns:w10="urn:schemas-microsoft-com:office:word" xmlns:w="http://schemas.openxmlformats.org/wordprocessingml/2006/main" xmlns:w14="http://schemas.microsoft.com/office/word/2010/wordml" xmlns:w15="http://schemas.microsoft.com/office/word/2012/wordml" xmlns:w16se="http://schemas.microsoft.com/office/word/2015/wordml/symex" xmlns:wpg="http://schemas.microsoft.com/office/word/2010/wordprocessingGroup" xmlns:wpi="http://schemas.microsoft.com/office/word/2010/wordprocessingInk" xmlns:wne="http://schemas.microsoft.com/office/word/2006/wordml" xmlns:wps="http://schemas.microsoft.com/office/word/2010/wordprocessingShape" mc:Ignorable="w14 w15 w16se wp14">
+<w:document xmlns:wpc="http://schemas.microsoft.com/office/word/2010/wordprocessingCanvas" xmlns:cx="http://schemas.microsoft.com/office/drawing/2014/chartex" xmlns:mc="http://schemas.openxmlformats.org/markup-compatibility/2006" xmlns:o="urn:schemas-microsoft-com:office:office" xmlns:r="http://schemas.openxmlformats.org/officeDocument/2006/relationships" xmlns:m="http://schemas.openxmlformats.org/officeDocument/2006/math" xmlns:v="urn:schemas-microsoft-com:vml" xmlns:wp14="http://schemas.microsoft.com/office/word/2010/wordprocessingDrawing" xmlns:wp="http://schemas.openxmlformats.org/drawingml/2006/wordprocessingDrawing" xmlns:w10="urn:schemas-microsoft-com:office:word" xmlns:w="http://schemas.openxmlformats.org/wordprocessingml/2006/main" xmlns:w14="http://schemas.microsoft.com/office/word/2010/wordml" xmlns:w15="http://schemas.microsoft.com/office/word/2012/wordml" xmlns:w16se="http://schemas.microsoft.com/office/word/2015/wordml/symex" xmlns:wpg="http://schemas.microsoft.com/office/word/2010/wordprocessingGroup" xmlns:wpi="http://schemas.microsoft.com/office/word/2010/wordprocessingInk" xmlns:wne="http://schemas.microsoft.com/office/word/2006/wordml" xmlns:wps="http://schemas.microsoft.com/office/word/2010/wordprocessingShape" mc:Ignorable="w14 w15 w16se wp14">
   <w:body>
     <w:p>
       <w:pPr>
@@ -74,195 +74,113 @@
           <w:szCs w:val="48"/>
           <w:lang w:val="de-CH"/>
         </w:rPr>
-        <w:t>${</w:t>
-      </w:r>
-      <w:proofErr w:type="spellStart"/>
+        <w:t>${firstname} ${lastname}</w:t>
+      </w:r>
+    </w:p>
+    <w:p>
+      <w:pPr>
+        <w:rPr>
+          <w:rFonts w:ascii="Century Gothic" w:hAnsi="Century Gothic"/>
+          <w:lang w:val="de-CH"/>
+        </w:rPr>
+      </w:pPr>
+      <w:r>
+        <w:rPr>
+          <w:rFonts w:ascii="Century Gothic" w:hAnsi="Century Gothic"/>
+          <w:lang w:val="de-CH"/>
+        </w:rPr>
+        <w:t>(</w:t>
+      </w:r>
+      <w:r>
+        <w:rPr>
+          <w:rFonts w:ascii="Century Gothic" w:hAnsi="Century Gothic"/>
+          <w:lang w:val="de-CH"/>
+        </w:rPr>
+        <w:t>SAC-Mitgliedernummer: ${memberId}</w:t>
+      </w:r>
+      <w:r>
+        <w:rPr>
+          <w:rFonts w:ascii="Century Gothic" w:hAnsi="Century Gothic"/>
+          <w:lang w:val="de-CH"/>
+        </w:rPr>
+        <w:t>)</w:t>
+      </w:r>
+    </w:p>
+    <w:p>
+      <w:pPr>
+        <w:rPr>
+          <w:rFonts w:ascii="Century Gothic" w:hAnsi="Century Gothic"/>
+          <w:sz w:val="28"/>
+          <w:szCs w:val="28"/>
+          <w:lang w:val="de-CH"/>
+        </w:rPr>
+      </w:pPr>
+    </w:p>
+    <w:p>
+      <w:pPr>
+        <w:rPr>
+          <w:rFonts w:ascii="Century Gothic" w:hAnsi="Century Gothic"/>
+          <w:sz w:val="28"/>
+          <w:szCs w:val="28"/>
+          <w:lang w:val="de-CH"/>
+        </w:rPr>
+      </w:pPr>
+    </w:p>
+    <w:p>
+      <w:pPr>
+        <w:rPr>
+          <w:rFonts w:ascii="Century Gothic" w:hAnsi="Century Gothic"/>
+          <w:sz w:val="28"/>
+          <w:szCs w:val="28"/>
+          <w:lang w:val="de-CH"/>
+        </w:rPr>
+      </w:pPr>
+      <w:r>
+        <w:rPr>
+          <w:rFonts w:ascii="Century Gothic" w:hAnsi="Century Gothic"/>
+          <w:sz w:val="28"/>
+          <w:szCs w:val="28"/>
+          <w:lang w:val="de-CH"/>
+        </w:rPr>
+        <w:t>h</w:t>
+      </w:r>
+      <w:r>
+        <w:rPr>
+          <w:rFonts w:ascii="Century Gothic" w:hAnsi="Century Gothic"/>
+          <w:sz w:val="28"/>
+          <w:szCs w:val="28"/>
+          <w:lang w:val="de-CH"/>
+        </w:rPr>
+        <w:t xml:space="preserve">at </w:t>
+      </w:r>
+      <w:r>
+        <w:rPr>
+          <w:rFonts w:ascii="Century Gothic" w:hAnsi="Century Gothic"/>
+          <w:sz w:val="28"/>
+          <w:szCs w:val="28"/>
+          <w:lang w:val="de-CH"/>
+        </w:rPr>
+        <w:t xml:space="preserve">im Jahr </w:t>
+      </w:r>
       <w:r>
         <w:rPr>
           <w:rFonts w:ascii="Century Gothic" w:hAnsi="Century Gothic"/>
           <w:b/>
-          <w:sz w:val="48"/>
-          <w:szCs w:val="48"/>
-          <w:lang w:val="de-CH"/>
-        </w:rPr>
-        <w:t>firstname</w:t>
-      </w:r>
-      <w:proofErr w:type="spellEnd"/>
+          <w:sz w:val="28"/>
+          <w:szCs w:val="28"/>
+          <w:lang w:val="de-CH"/>
+        </w:rPr>
+        <w:t>${eventY</w:t>
+      </w:r>
       <w:r>
         <w:rPr>
           <w:rFonts w:ascii="Century Gothic" w:hAnsi="Century Gothic"/>
           <w:b/>
-          <w:sz w:val="48"/>
-          <w:szCs w:val="48"/>
-          <w:lang w:val="de-CH"/>
-        </w:rPr>
-        <w:t>} ${</w:t>
-      </w:r>
-      <w:proofErr w:type="spellStart"/>
-      <w:r>
-        <w:rPr>
-          <w:rFonts w:ascii="Century Gothic" w:hAnsi="Century Gothic"/>
-          <w:b/>
-          <w:sz w:val="48"/>
-          <w:szCs w:val="48"/>
-          <w:lang w:val="de-CH"/>
-        </w:rPr>
-        <w:t>lastname</w:t>
-      </w:r>
-      <w:proofErr w:type="spellEnd"/>
-      <w:r>
-        <w:rPr>
-          <w:rFonts w:ascii="Century Gothic" w:hAnsi="Century Gothic"/>
-          <w:b/>
-          <w:sz w:val="48"/>
-          <w:szCs w:val="48"/>
-          <w:lang w:val="de-CH"/>
-        </w:rPr>
-        <w:t>}</w:t>
-      </w:r>
-    </w:p>
-    <w:p>
-      <w:pPr>
-        <w:rPr>
-          <w:rFonts w:ascii="Century Gothic" w:hAnsi="Century Gothic"/>
-          <w:lang w:val="de-CH"/>
-        </w:rPr>
-      </w:pPr>
-      <w:r>
-        <w:rPr>
-          <w:rFonts w:ascii="Century Gothic" w:hAnsi="Century Gothic"/>
-          <w:lang w:val="de-CH"/>
-        </w:rPr>
-        <w:t>(</w:t>
-      </w:r>
-      <w:r>
-        <w:rPr>
-          <w:rFonts w:ascii="Century Gothic" w:hAnsi="Century Gothic"/>
-          <w:lang w:val="de-CH"/>
-        </w:rPr>
-        <w:t>SAC-Mitgliedernummer: ${</w:t>
-      </w:r>
-      <w:proofErr w:type="spellStart"/>
-      <w:r>
-        <w:rPr>
-          <w:rFonts w:ascii="Century Gothic" w:hAnsi="Century Gothic"/>
-          <w:lang w:val="de-CH"/>
-        </w:rPr>
-        <w:t>memberId</w:t>
-      </w:r>
-      <w:proofErr w:type="spellEnd"/>
-      <w:r>
-        <w:rPr>
-          <w:rFonts w:ascii="Century Gothic" w:hAnsi="Century Gothic"/>
-          <w:lang w:val="de-CH"/>
-        </w:rPr>
-        <w:t>}</w:t>
-      </w:r>
-      <w:r>
-        <w:rPr>
-          <w:rFonts w:ascii="Century Gothic" w:hAnsi="Century Gothic"/>
-          <w:lang w:val="de-CH"/>
-        </w:rPr>
-        <w:t>)</w:t>
-      </w:r>
-    </w:p>
-    <w:p>
-      <w:pPr>
-        <w:rPr>
-          <w:rFonts w:ascii="Century Gothic" w:hAnsi="Century Gothic"/>
-          <w:sz w:val="28"/>
-          <w:szCs w:val="28"/>
-          <w:lang w:val="de-CH"/>
-        </w:rPr>
-      </w:pPr>
-    </w:p>
-    <w:p>
-      <w:pPr>
-        <w:rPr>
-          <w:rFonts w:ascii="Century Gothic" w:hAnsi="Century Gothic"/>
-          <w:sz w:val="28"/>
-          <w:szCs w:val="28"/>
-          <w:lang w:val="de-CH"/>
-        </w:rPr>
-      </w:pPr>
-    </w:p>
-    <w:p>
-      <w:pPr>
-        <w:rPr>
-          <w:rFonts w:ascii="Century Gothic" w:hAnsi="Century Gothic"/>
-          <w:sz w:val="28"/>
-          <w:szCs w:val="28"/>
-          <w:lang w:val="de-CH"/>
-        </w:rPr>
-      </w:pPr>
-      <w:r>
-        <w:rPr>
-          <w:rFonts w:ascii="Century Gothic" w:hAnsi="Century Gothic"/>
-          <w:sz w:val="28"/>
-          <w:szCs w:val="28"/>
-          <w:lang w:val="de-CH"/>
-        </w:rPr>
-        <w:t>h</w:t>
-      </w:r>
-      <w:r>
-        <w:rPr>
-          <w:rFonts w:ascii="Century Gothic" w:hAnsi="Century Gothic"/>
-          <w:sz w:val="28"/>
-          <w:szCs w:val="28"/>
-          <w:lang w:val="de-CH"/>
-        </w:rPr>
-        <w:t xml:space="preserve">at </w:t>
-      </w:r>
-      <w:r>
-        <w:rPr>
-          <w:rFonts w:ascii="Century Gothic" w:hAnsi="Century Gothic"/>
-          <w:sz w:val="28"/>
-          <w:szCs w:val="28"/>
-          <w:lang w:val="de-CH"/>
-        </w:rPr>
-        <w:t xml:space="preserve">im Jahr </w:t>
-      </w:r>
-      <w:r>
-        <w:rPr>
-          <w:rFonts w:ascii="Century Gothic" w:hAnsi="Century Gothic"/>
-          <w:b/>
-          <w:sz w:val="28"/>
-          <w:szCs w:val="28"/>
-          <w:lang w:val="de-CH"/>
-        </w:rPr>
-        <w:t>${</w:t>
-      </w:r>
-      <w:proofErr w:type="spellStart"/>
-      <w:r>
-        <w:rPr>
-          <w:rFonts w:ascii="Century Gothic" w:hAnsi="Century Gothic"/>
-          <w:b/>
-          <w:sz w:val="28"/>
-          <w:szCs w:val="28"/>
-          <w:lang w:val="de-CH"/>
-        </w:rPr>
-        <w:t>eventY</w:t>
-      </w:r>
-      <w:r>
-        <w:rPr>
-          <w:rFonts w:ascii="Century Gothic" w:hAnsi="Century Gothic"/>
-          <w:b/>
-          <w:sz w:val="28"/>
-          <w:szCs w:val="28"/>
-          <w:lang w:val="de-CH"/>
-        </w:rPr>
-        <w:t>ear</w:t>
-      </w:r>
-      <w:proofErr w:type="spellEnd"/>
-      <w:r>
-        <w:rPr>
-          <w:rFonts w:ascii="Century Gothic" w:hAnsi="Century Gothic"/>
-          <w:b/>
-          <w:sz w:val="28"/>
-          <w:szCs w:val="28"/>
-          <w:lang w:val="de-CH"/>
-        </w:rPr>
-        <w:t>}</w:t>
+          <w:sz w:val="28"/>
+          <w:szCs w:val="28"/>
+          <w:lang w:val="de-CH"/>
+        </w:rPr>
+        <w:t>ear}</w:t>
       </w:r>
       <w:r>
         <w:rPr>
@@ -376,9 +294,8 @@
           <w:szCs w:val="48"/>
           <w:lang w:val="de-CH"/>
         </w:rPr>
-        <w:t>«${</w:t>
-      </w:r>
-      <w:proofErr w:type="spellStart"/>
+        <w:t>«${eventN</w:t>
+      </w:r>
       <w:r>
         <w:rPr>
           <w:rFonts w:ascii="Century Gothic" w:hAnsi="Century Gothic"/>
@@ -388,58 +305,33 @@
           <w:szCs w:val="48"/>
           <w:lang w:val="de-CH"/>
         </w:rPr>
-        <w:t>eventN</w:t>
-      </w:r>
-      <w:r>
+        <w:t>ame}»</w:t>
+      </w:r>
+    </w:p>
+    <w:p>
+      <w:pPr>
         <w:rPr>
           <w:rFonts w:ascii="Century Gothic" w:hAnsi="Century Gothic"/>
           <w:b/>
-          <w:color w:val="FF0000"/>
-          <w:sz w:val="48"/>
-          <w:szCs w:val="48"/>
-          <w:lang w:val="de-CH"/>
-        </w:rPr>
-        <w:t>ame</w:t>
-      </w:r>
-      <w:proofErr w:type="spellEnd"/>
+          <w:sz w:val="28"/>
+          <w:szCs w:val="28"/>
+          <w:lang w:val="de-CH"/>
+        </w:rPr>
+      </w:pPr>
+    </w:p>
+    <w:p>
+      <w:pPr>
+        <w:rPr>
+          <w:rFonts w:ascii="Century Gothic" w:hAnsi="Century Gothic"/>
+          <w:sz w:val="28"/>
+          <w:szCs w:val="28"/>
+          <w:lang w:val="de-CH"/>
+        </w:rPr>
+      </w:pPr>
       <w:r>
         <w:rPr>
           <w:rFonts w:ascii="Century Gothic" w:hAnsi="Century Gothic"/>
           <w:b/>
-          <w:color w:val="FF0000"/>
-          <w:sz w:val="48"/>
-          <w:szCs w:val="48"/>
-          <w:lang w:val="de-CH"/>
-        </w:rPr>
-        <w:t>}»</w:t>
-      </w:r>
-      <w:bookmarkStart w:id="0" w:name="_GoBack"/>
-      <w:bookmarkEnd w:id="0"/>
-    </w:p>
-    <w:p>
-      <w:pPr>
-        <w:rPr>
-          <w:rFonts w:ascii="Century Gothic" w:hAnsi="Century Gothic"/>
-          <w:b/>
-          <w:sz w:val="28"/>
-          <w:szCs w:val="28"/>
-          <w:lang w:val="de-CH"/>
-        </w:rPr>
-      </w:pPr>
-    </w:p>
-    <w:p>
-      <w:pPr>
-        <w:rPr>
-          <w:rFonts w:ascii="Century Gothic" w:hAnsi="Century Gothic"/>
-          <w:sz w:val="28"/>
-          <w:szCs w:val="28"/>
-          <w:lang w:val="de-CH"/>
-        </w:rPr>
-      </w:pPr>
-      <w:r>
-        <w:rPr>
-          <w:rFonts w:ascii="Century Gothic" w:hAnsi="Century Gothic"/>
-          <w:b/>
           <w:sz w:val="28"/>
           <w:szCs w:val="28"/>
           <w:lang w:val="de-CH"/>
@@ -472,17 +364,7 @@
           <w:szCs w:val="28"/>
           <w:lang w:val="de-CH"/>
         </w:rPr>
-        <w:t>${</w:t>
-      </w:r>
-      <w:proofErr w:type="spellStart"/>
-      <w:r>
-        <w:rPr>
-          <w:rFonts w:ascii="Century Gothic" w:hAnsi="Century Gothic"/>
-          <w:sz w:val="28"/>
-          <w:szCs w:val="28"/>
-          <w:lang w:val="de-CH"/>
-        </w:rPr>
-        <w:t>event</w:t>
+        <w:t>${event</w:t>
       </w:r>
       <w:r>
         <w:rPr>
@@ -500,17 +382,7 @@
           <w:szCs w:val="28"/>
           <w:lang w:val="de-CH"/>
         </w:rPr>
-        <w:t>ates</w:t>
-      </w:r>
-      <w:proofErr w:type="spellEnd"/>
-      <w:r>
-        <w:rPr>
-          <w:rFonts w:ascii="Century Gothic" w:hAnsi="Century Gothic"/>
-          <w:sz w:val="28"/>
-          <w:szCs w:val="28"/>
-          <w:lang w:val="de-CH"/>
-        </w:rPr>
-        <w:t>}</w:t>
+        <w:t>ates}</w:t>
       </w:r>
     </w:p>
     <w:p>
@@ -522,8 +394,12 @@
       </w:pPr>
     </w:p>
     <w:sectPr>
-      <w:headerReference w:type="default" r:id="rId6"/>
-      <w:footerReference w:type="default" r:id="rId7"/>
+      <w:headerReference w:type="even" r:id="rId6"/>
+      <w:headerReference w:type="default" r:id="rId7"/>
+      <w:footerReference w:type="even" r:id="rId8"/>
+      <w:footerReference w:type="default" r:id="rId9"/>
+      <w:headerReference w:type="first" r:id="rId10"/>
+      <w:footerReference w:type="first" r:id="rId11"/>
       <w:pgSz w:w="11906" w:h="16838"/>
       <w:pgMar w:top="1843" w:right="1417" w:bottom="4678" w:left="1417" w:header="708" w:footer="819" w:gutter="0"/>
       <w:cols w:space="708"/>
@@ -534,7 +410,7 @@
 </file>
 
 <file path=word/endnotes.xml><?xml version="1.0" encoding="utf-8"?>
-<w:endnotes xmlns:wpc="http://schemas.microsoft.com/office/word/2010/wordprocessingCanvas" xmlns:cx="http://schemas.microsoft.com/office/drawing/2014/chartex" xmlns:cx1="http://schemas.microsoft.com/office/drawing/2015/9/8/chartex" xmlns:mc="http://schemas.openxmlformats.org/markup-compatibility/2006" xmlns:o="urn:schemas-microsoft-com:office:office" xmlns:r="http://schemas.openxmlformats.org/officeDocument/2006/relationships" xmlns:m="http://schemas.openxmlformats.org/officeDocument/2006/math" xmlns:v="urn:schemas-microsoft-com:vml" xmlns:wp14="http://schemas.microsoft.com/office/word/2010/wordprocessingDrawing" xmlns:wp="http://schemas.openxmlformats.org/drawingml/2006/wordprocessingDrawing" xmlns:w10="urn:schemas-microsoft-com:office:word" xmlns:w="http://schemas.openxmlformats.org/wordprocessingml/2006/main" xmlns:w14="http://schemas.microsoft.com/office/word/2010/wordml" xmlns:w15="http://schemas.microsoft.com/office/word/2012/wordml" xmlns:w16se="http://schemas.microsoft.com/office/word/2015/wordml/symex" xmlns:wpg="http://schemas.microsoft.com/office/word/2010/wordprocessingGroup" xmlns:wpi="http://schemas.microsoft.com/office/word/2010/wordprocessingInk" xmlns:wne="http://schemas.microsoft.com/office/word/2006/wordml" xmlns:wps="http://schemas.microsoft.com/office/word/2010/wordprocessingShape" mc:Ignorable="w14 w15 w16se wp14">
+<w:endnotes xmlns:wpc="http://schemas.microsoft.com/office/word/2010/wordprocessingCanvas" xmlns:cx="http://schemas.microsoft.com/office/drawing/2014/chartex" xmlns:mc="http://schemas.openxmlformats.org/markup-compatibility/2006" xmlns:o="urn:schemas-microsoft-com:office:office" xmlns:r="http://schemas.openxmlformats.org/officeDocument/2006/relationships" xmlns:m="http://schemas.openxmlformats.org/officeDocument/2006/math" xmlns:v="urn:schemas-microsoft-com:vml" xmlns:wp14="http://schemas.microsoft.com/office/word/2010/wordprocessingDrawing" xmlns:wp="http://schemas.openxmlformats.org/drawingml/2006/wordprocessingDrawing" xmlns:w10="urn:schemas-microsoft-com:office:word" xmlns:w="http://schemas.openxmlformats.org/wordprocessingml/2006/main" xmlns:w14="http://schemas.microsoft.com/office/word/2010/wordml" xmlns:w15="http://schemas.microsoft.com/office/word/2012/wordml" xmlns:w16se="http://schemas.microsoft.com/office/word/2015/wordml/symex" xmlns:wpg="http://schemas.microsoft.com/office/word/2010/wordprocessingGroup" xmlns:wpi="http://schemas.microsoft.com/office/word/2010/wordprocessingInk" xmlns:wne="http://schemas.microsoft.com/office/word/2006/wordml" xmlns:wps="http://schemas.microsoft.com/office/word/2010/wordprocessingShape" mc:Ignorable="w14 w15 w16se wp14">
   <w:endnote w:type="separator" w:id="-1">
     <w:p>
       <w:pPr>
@@ -559,7 +435,17 @@
 </file>
 
 <file path=word/footer1.xml><?xml version="1.0" encoding="utf-8"?>
-<w:ftr xmlns:wpc="http://schemas.microsoft.com/office/word/2010/wordprocessingCanvas" xmlns:cx="http://schemas.microsoft.com/office/drawing/2014/chartex" xmlns:cx1="http://schemas.microsoft.com/office/drawing/2015/9/8/chartex" xmlns:mc="http://schemas.openxmlformats.org/markup-compatibility/2006" xmlns:o="urn:schemas-microsoft-com:office:office" xmlns:r="http://schemas.openxmlformats.org/officeDocument/2006/relationships" xmlns:m="http://schemas.openxmlformats.org/officeDocument/2006/math" xmlns:v="urn:schemas-microsoft-com:vml" xmlns:wp14="http://schemas.microsoft.com/office/word/2010/wordprocessingDrawing" xmlns:wp="http://schemas.openxmlformats.org/drawingml/2006/wordprocessingDrawing" xmlns:w10="urn:schemas-microsoft-com:office:word" xmlns:w="http://schemas.openxmlformats.org/wordprocessingml/2006/main" xmlns:w14="http://schemas.microsoft.com/office/word/2010/wordml" xmlns:w15="http://schemas.microsoft.com/office/word/2012/wordml" xmlns:w16se="http://schemas.microsoft.com/office/word/2015/wordml/symex" xmlns:wpg="http://schemas.microsoft.com/office/word/2010/wordprocessingGroup" xmlns:wpi="http://schemas.microsoft.com/office/word/2010/wordprocessingInk" xmlns:wne="http://schemas.microsoft.com/office/word/2006/wordml" xmlns:wps="http://schemas.microsoft.com/office/word/2010/wordprocessingShape" mc:Ignorable="w14 w15 w16se wp14">
+<w:ftr xmlns:wpc="http://schemas.microsoft.com/office/word/2010/wordprocessingCanvas" xmlns:cx="http://schemas.microsoft.com/office/drawing/2014/chartex" xmlns:mc="http://schemas.openxmlformats.org/markup-compatibility/2006" xmlns:o="urn:schemas-microsoft-com:office:office" xmlns:r="http://schemas.openxmlformats.org/officeDocument/2006/relationships" xmlns:m="http://schemas.openxmlformats.org/officeDocument/2006/math" xmlns:v="urn:schemas-microsoft-com:vml" xmlns:wp14="http://schemas.microsoft.com/office/word/2010/wordprocessingDrawing" xmlns:wp="http://schemas.openxmlformats.org/drawingml/2006/wordprocessingDrawing" xmlns:w10="urn:schemas-microsoft-com:office:word" xmlns:w="http://schemas.openxmlformats.org/wordprocessingml/2006/main" xmlns:w14="http://schemas.microsoft.com/office/word/2010/wordml" xmlns:w15="http://schemas.microsoft.com/office/word/2012/wordml" xmlns:w16se="http://schemas.microsoft.com/office/word/2015/wordml/symex" xmlns:wpg="http://schemas.microsoft.com/office/word/2010/wordprocessingGroup" xmlns:wpi="http://schemas.microsoft.com/office/word/2010/wordprocessingInk" xmlns:wne="http://schemas.microsoft.com/office/word/2006/wordml" xmlns:wps="http://schemas.microsoft.com/office/word/2010/wordprocessingShape" mc:Ignorable="w14 w15 w16se wp14">
+  <w:p>
+    <w:pPr>
+      <w:pStyle w:val="Fuzeile"/>
+    </w:pPr>
+  </w:p>
+</w:ftr>
+</file>
+
+<file path=word/footer2.xml><?xml version="1.0" encoding="utf-8"?>
+<w:ftr xmlns:wpc="http://schemas.microsoft.com/office/word/2010/wordprocessingCanvas" xmlns:cx="http://schemas.microsoft.com/office/drawing/2014/chartex" xmlns:mc="http://schemas.openxmlformats.org/markup-compatibility/2006" xmlns:o="urn:schemas-microsoft-com:office:office" xmlns:r="http://schemas.openxmlformats.org/officeDocument/2006/relationships" xmlns:m="http://schemas.openxmlformats.org/officeDocument/2006/math" xmlns:v="urn:schemas-microsoft-com:vml" xmlns:wp14="http://schemas.microsoft.com/office/word/2010/wordprocessingDrawing" xmlns:wp="http://schemas.openxmlformats.org/drawingml/2006/wordprocessingDrawing" xmlns:w10="urn:schemas-microsoft-com:office:word" xmlns:w="http://schemas.openxmlformats.org/wordprocessingml/2006/main" xmlns:w14="http://schemas.microsoft.com/office/word/2010/wordml" xmlns:w15="http://schemas.microsoft.com/office/word/2012/wordml" xmlns:w16se="http://schemas.microsoft.com/office/word/2015/wordml/symex" xmlns:wpg="http://schemas.microsoft.com/office/word/2010/wordprocessingGroup" xmlns:wpi="http://schemas.microsoft.com/office/word/2010/wordprocessingInk" xmlns:wne="http://schemas.microsoft.com/office/word/2006/wordml" xmlns:wps="http://schemas.microsoft.com/office/word/2010/wordprocessingShape" mc:Ignorable="w14 w15 w16se wp14">
   <w:p>
     <w:pPr>
       <w:pBdr>
@@ -609,26 +495,7 @@
         <w:lang w:val="de-CH"/>
       </w:rPr>
       <w:br/>
-    </w:r>
-    <w:proofErr w:type="spellStart"/>
-    <w:r>
-      <w:rPr>
-        <w:rFonts w:ascii="Century Gothic" w:hAnsi="Century Gothic"/>
-        <w:sz w:val="28"/>
-        <w:szCs w:val="28"/>
-        <w:lang w:val="de-CH"/>
-      </w:rPr>
-      <w:t>Bireggring</w:t>
-    </w:r>
-    <w:proofErr w:type="spellEnd"/>
-    <w:r>
-      <w:rPr>
-        <w:rFonts w:ascii="Century Gothic" w:hAnsi="Century Gothic"/>
-        <w:sz w:val="28"/>
-        <w:szCs w:val="28"/>
-        <w:lang w:val="de-CH"/>
-      </w:rPr>
-      <w:t xml:space="preserve"> 1</w:t>
+      <w:t>Bireggring 1</w:t>
     </w:r>
     <w:r>
       <w:rPr>
@@ -657,26 +524,25 @@
         <w:szCs w:val="18"/>
         <w:lang w:val="de-CH"/>
       </w:rPr>
-      <w:t>Event-ID: ${</w:t>
+      <w:t xml:space="preserve">Kurs-Nr: ${courseId}       </w:t>
     </w:r>
-    <w:proofErr w:type="spellStart"/>
-    <w:proofErr w:type="gramStart"/>
+    <w:bookmarkStart w:id="0" w:name="_GoBack"/>
+    <w:bookmarkEnd w:id="0"/>
     <w:r>
       <w:rPr>
         <w:sz w:val="18"/>
         <w:szCs w:val="18"/>
         <w:lang w:val="de-CH"/>
       </w:rPr>
-      <w:t>eventId</w:t>
+      <w:t>Event-ID: ${eventId}</w:t>
     </w:r>
-    <w:proofErr w:type="spellEnd"/>
     <w:r>
       <w:rPr>
         <w:sz w:val="18"/>
         <w:szCs w:val="18"/>
         <w:lang w:val="de-CH"/>
       </w:rPr>
-      <w:t>}</w:t>
+      <w:t xml:space="preserve">       </w:t>
     </w:r>
     <w:r>
       <w:rPr>
@@ -684,42 +550,7 @@
         <w:szCs w:val="18"/>
         <w:lang w:val="de-CH"/>
       </w:rPr>
-      <w:t xml:space="preserve">   </w:t>
-    </w:r>
-    <w:proofErr w:type="gramEnd"/>
-    <w:r>
-      <w:rPr>
-        <w:sz w:val="18"/>
-        <w:szCs w:val="18"/>
-        <w:lang w:val="de-CH"/>
-      </w:rPr>
-      <w:t xml:space="preserve">    </w:t>
-    </w:r>
-    <w:r>
-      <w:rPr>
-        <w:sz w:val="18"/>
-        <w:szCs w:val="18"/>
-        <w:lang w:val="de-CH"/>
-      </w:rPr>
-      <w:t>Member-ID: ${</w:t>
-    </w:r>
-    <w:proofErr w:type="spellStart"/>
-    <w:r>
-      <w:rPr>
-        <w:sz w:val="18"/>
-        <w:szCs w:val="18"/>
-        <w:lang w:val="de-CH"/>
-      </w:rPr>
-      <w:t>memberId</w:t>
-    </w:r>
-    <w:proofErr w:type="spellEnd"/>
-    <w:r>
-      <w:rPr>
-        <w:sz w:val="18"/>
-        <w:szCs w:val="18"/>
-        <w:lang w:val="de-CH"/>
-      </w:rPr>
-      <w:t xml:space="preserve">}       </w:t>
+      <w:t xml:space="preserve">Member-ID: ${memberId}       </w:t>
     </w:r>
     <w:r>
       <w:rPr>
@@ -737,7 +568,6 @@
       </w:rPr>
       <w:t>ID: ${</w:t>
     </w:r>
-    <w:proofErr w:type="spellStart"/>
     <w:r>
       <w:rPr>
         <w:sz w:val="18"/>
@@ -754,7 +584,6 @@
       </w:rPr>
       <w:t>d</w:t>
     </w:r>
-    <w:proofErr w:type="spellEnd"/>
     <w:r>
       <w:rPr>
         <w:sz w:val="18"/>
@@ -767,8 +596,18 @@
 </w:ftr>
 </file>
 
+<file path=word/footer3.xml><?xml version="1.0" encoding="utf-8"?>
+<w:ftr xmlns:wpc="http://schemas.microsoft.com/office/word/2010/wordprocessingCanvas" xmlns:cx="http://schemas.microsoft.com/office/drawing/2014/chartex" xmlns:mc="http://schemas.openxmlformats.org/markup-compatibility/2006" xmlns:o="urn:schemas-microsoft-com:office:office" xmlns:r="http://schemas.openxmlformats.org/officeDocument/2006/relationships" xmlns:m="http://schemas.openxmlformats.org/officeDocument/2006/math" xmlns:v="urn:schemas-microsoft-com:vml" xmlns:wp14="http://schemas.microsoft.com/office/word/2010/wordprocessingDrawing" xmlns:wp="http://schemas.openxmlformats.org/drawingml/2006/wordprocessingDrawing" xmlns:w10="urn:schemas-microsoft-com:office:word" xmlns:w="http://schemas.openxmlformats.org/wordprocessingml/2006/main" xmlns:w14="http://schemas.microsoft.com/office/word/2010/wordml" xmlns:w15="http://schemas.microsoft.com/office/word/2012/wordml" xmlns:w16se="http://schemas.microsoft.com/office/word/2015/wordml/symex" xmlns:wpg="http://schemas.microsoft.com/office/word/2010/wordprocessingGroup" xmlns:wpi="http://schemas.microsoft.com/office/word/2010/wordprocessingInk" xmlns:wne="http://schemas.microsoft.com/office/word/2006/wordml" xmlns:wps="http://schemas.microsoft.com/office/word/2010/wordprocessingShape" mc:Ignorable="w14 w15 w16se wp14">
+  <w:p>
+    <w:pPr>
+      <w:pStyle w:val="Fuzeile"/>
+    </w:pPr>
+  </w:p>
+</w:ftr>
+</file>
+
 <file path=word/footnotes.xml><?xml version="1.0" encoding="utf-8"?>
-<w:footnotes xmlns:wpc="http://schemas.microsoft.com/office/word/2010/wordprocessingCanvas" xmlns:cx="http://schemas.microsoft.com/office/drawing/2014/chartex" xmlns:cx1="http://schemas.microsoft.com/office/drawing/2015/9/8/chartex" xmlns:mc="http://schemas.openxmlformats.org/markup-compatibility/2006" xmlns:o="urn:schemas-microsoft-com:office:office" xmlns:r="http://schemas.openxmlformats.org/officeDocument/2006/relationships" xmlns:m="http://schemas.openxmlformats.org/officeDocument/2006/math" xmlns:v="urn:schemas-microsoft-com:vml" xmlns:wp14="http://schemas.microsoft.com/office/word/2010/wordprocessingDrawing" xmlns:wp="http://schemas.openxmlformats.org/drawingml/2006/wordprocessingDrawing" xmlns:w10="urn:schemas-microsoft-com:office:word" xmlns:w="http://schemas.openxmlformats.org/wordprocessingml/2006/main" xmlns:w14="http://schemas.microsoft.com/office/word/2010/wordml" xmlns:w15="http://schemas.microsoft.com/office/word/2012/wordml" xmlns:w16se="http://schemas.microsoft.com/office/word/2015/wordml/symex" xmlns:wpg="http://schemas.microsoft.com/office/word/2010/wordprocessingGroup" xmlns:wpi="http://schemas.microsoft.com/office/word/2010/wordprocessingInk" xmlns:wne="http://schemas.microsoft.com/office/word/2006/wordml" xmlns:wps="http://schemas.microsoft.com/office/word/2010/wordprocessingShape" mc:Ignorable="w14 w15 w16se wp14">
+<w:footnotes xmlns:wpc="http://schemas.microsoft.com/office/word/2010/wordprocessingCanvas" xmlns:cx="http://schemas.microsoft.com/office/drawing/2014/chartex" xmlns:mc="http://schemas.openxmlformats.org/markup-compatibility/2006" xmlns:o="urn:schemas-microsoft-com:office:office" xmlns:r="http://schemas.openxmlformats.org/officeDocument/2006/relationships" xmlns:m="http://schemas.openxmlformats.org/officeDocument/2006/math" xmlns:v="urn:schemas-microsoft-com:vml" xmlns:wp14="http://schemas.microsoft.com/office/word/2010/wordprocessingDrawing" xmlns:wp="http://schemas.openxmlformats.org/drawingml/2006/wordprocessingDrawing" xmlns:w10="urn:schemas-microsoft-com:office:word" xmlns:w="http://schemas.openxmlformats.org/wordprocessingml/2006/main" xmlns:w14="http://schemas.microsoft.com/office/word/2010/wordml" xmlns:w15="http://schemas.microsoft.com/office/word/2012/wordml" xmlns:w16se="http://schemas.microsoft.com/office/word/2015/wordml/symex" xmlns:wpg="http://schemas.microsoft.com/office/word/2010/wordprocessingGroup" xmlns:wpi="http://schemas.microsoft.com/office/word/2010/wordprocessingInk" xmlns:wne="http://schemas.microsoft.com/office/word/2006/wordml" xmlns:wps="http://schemas.microsoft.com/office/word/2010/wordprocessingShape" mc:Ignorable="w14 w15 w16se wp14">
   <w:footnote w:type="separator" w:id="-1">
     <w:p>
       <w:pPr>
@@ -793,7 +632,17 @@
 </file>
 
 <file path=word/header1.xml><?xml version="1.0" encoding="utf-8"?>
-<w:hdr xmlns:wpc="http://schemas.microsoft.com/office/word/2010/wordprocessingCanvas" xmlns:cx="http://schemas.microsoft.com/office/drawing/2014/chartex" xmlns:cx1="http://schemas.microsoft.com/office/drawing/2015/9/8/chartex" xmlns:mc="http://schemas.openxmlformats.org/markup-compatibility/2006" xmlns:o="urn:schemas-microsoft-com:office:office" xmlns:r="http://schemas.openxmlformats.org/officeDocument/2006/relationships" xmlns:m="http://schemas.openxmlformats.org/officeDocument/2006/math" xmlns:v="urn:schemas-microsoft-com:vml" xmlns:wp14="http://schemas.microsoft.com/office/word/2010/wordprocessingDrawing" xmlns:wp="http://schemas.openxmlformats.org/drawingml/2006/wordprocessingDrawing" xmlns:w10="urn:schemas-microsoft-com:office:word" xmlns:w="http://schemas.openxmlformats.org/wordprocessingml/2006/main" xmlns:w14="http://schemas.microsoft.com/office/word/2010/wordml" xmlns:w15="http://schemas.microsoft.com/office/word/2012/wordml" xmlns:w16se="http://schemas.microsoft.com/office/word/2015/wordml/symex" xmlns:wpg="http://schemas.microsoft.com/office/word/2010/wordprocessingGroup" xmlns:wpi="http://schemas.microsoft.com/office/word/2010/wordprocessingInk" xmlns:wne="http://schemas.microsoft.com/office/word/2006/wordml" xmlns:wps="http://schemas.microsoft.com/office/word/2010/wordprocessingShape" mc:Ignorable="w14 w15 w16se wp14">
+<w:hdr xmlns:wpc="http://schemas.microsoft.com/office/word/2010/wordprocessingCanvas" xmlns:cx="http://schemas.microsoft.com/office/drawing/2014/chartex" xmlns:mc="http://schemas.openxmlformats.org/markup-compatibility/2006" xmlns:o="urn:schemas-microsoft-com:office:office" xmlns:r="http://schemas.openxmlformats.org/officeDocument/2006/relationships" xmlns:m="http://schemas.openxmlformats.org/officeDocument/2006/math" xmlns:v="urn:schemas-microsoft-com:vml" xmlns:wp14="http://schemas.microsoft.com/office/word/2010/wordprocessingDrawing" xmlns:wp="http://schemas.openxmlformats.org/drawingml/2006/wordprocessingDrawing" xmlns:w10="urn:schemas-microsoft-com:office:word" xmlns:w="http://schemas.openxmlformats.org/wordprocessingml/2006/main" xmlns:w14="http://schemas.microsoft.com/office/word/2010/wordml" xmlns:w15="http://schemas.microsoft.com/office/word/2012/wordml" xmlns:w16se="http://schemas.microsoft.com/office/word/2015/wordml/symex" xmlns:wpg="http://schemas.microsoft.com/office/word/2010/wordprocessingGroup" xmlns:wpi="http://schemas.microsoft.com/office/word/2010/wordprocessingInk" xmlns:wne="http://schemas.microsoft.com/office/word/2006/wordml" xmlns:wps="http://schemas.microsoft.com/office/word/2010/wordprocessingShape" mc:Ignorable="w14 w15 w16se wp14">
+  <w:p>
+    <w:pPr>
+      <w:pStyle w:val="Kopfzeile"/>
+    </w:pPr>
+  </w:p>
+</w:hdr>
+</file>
+
+<file path=word/header2.xml><?xml version="1.0" encoding="utf-8"?>
+<w:hdr xmlns:wpc="http://schemas.microsoft.com/office/word/2010/wordprocessingCanvas" xmlns:cx="http://schemas.microsoft.com/office/drawing/2014/chartex" xmlns:mc="http://schemas.openxmlformats.org/markup-compatibility/2006" xmlns:o="urn:schemas-microsoft-com:office:office" xmlns:r="http://schemas.openxmlformats.org/officeDocument/2006/relationships" xmlns:m="http://schemas.openxmlformats.org/officeDocument/2006/math" xmlns:v="urn:schemas-microsoft-com:vml" xmlns:wp14="http://schemas.microsoft.com/office/word/2010/wordprocessingDrawing" xmlns:wp="http://schemas.openxmlformats.org/drawingml/2006/wordprocessingDrawing" xmlns:w10="urn:schemas-microsoft-com:office:word" xmlns:w="http://schemas.openxmlformats.org/wordprocessingml/2006/main" xmlns:w14="http://schemas.microsoft.com/office/word/2010/wordml" xmlns:w15="http://schemas.microsoft.com/office/word/2012/wordml" xmlns:w16se="http://schemas.microsoft.com/office/word/2015/wordml/symex" xmlns:wpg="http://schemas.microsoft.com/office/word/2010/wordprocessingGroup" xmlns:wpi="http://schemas.microsoft.com/office/word/2010/wordprocessingInk" xmlns:wne="http://schemas.microsoft.com/office/word/2006/wordml" xmlns:wps="http://schemas.microsoft.com/office/word/2010/wordprocessingShape" mc:Ignorable="w14 w15 w16se wp14">
   <w:p>
     <w:pPr>
       <w:pStyle w:val="Kopfzeile"/>
@@ -846,6 +695,16 @@
         </wp:inline>
       </w:drawing>
     </w:r>
+  </w:p>
+</w:hdr>
+</file>
+
+<file path=word/header3.xml><?xml version="1.0" encoding="utf-8"?>
+<w:hdr xmlns:wpc="http://schemas.microsoft.com/office/word/2010/wordprocessingCanvas" xmlns:cx="http://schemas.microsoft.com/office/drawing/2014/chartex" xmlns:mc="http://schemas.openxmlformats.org/markup-compatibility/2006" xmlns:o="urn:schemas-microsoft-com:office:office" xmlns:r="http://schemas.openxmlformats.org/officeDocument/2006/relationships" xmlns:m="http://schemas.openxmlformats.org/officeDocument/2006/math" xmlns:v="urn:schemas-microsoft-com:vml" xmlns:wp14="http://schemas.microsoft.com/office/word/2010/wordprocessingDrawing" xmlns:wp="http://schemas.openxmlformats.org/drawingml/2006/wordprocessingDrawing" xmlns:w10="urn:schemas-microsoft-com:office:word" xmlns:w="http://schemas.openxmlformats.org/wordprocessingml/2006/main" xmlns:w14="http://schemas.microsoft.com/office/word/2010/wordml" xmlns:w15="http://schemas.microsoft.com/office/word/2012/wordml" xmlns:w16se="http://schemas.microsoft.com/office/word/2015/wordml/symex" xmlns:wpg="http://schemas.microsoft.com/office/word/2010/wordprocessingGroup" xmlns:wpi="http://schemas.microsoft.com/office/word/2010/wordprocessingInk" xmlns:wne="http://schemas.microsoft.com/office/word/2006/wordml" xmlns:wps="http://schemas.microsoft.com/office/word/2010/wordprocessingShape" mc:Ignorable="w14 w15 w16se wp14">
+  <w:p>
+    <w:pPr>
+      <w:pStyle w:val="Kopfzeile"/>
+    </w:pPr>
   </w:p>
 </w:hdr>
 </file>

</xml_diff>